<commit_message>
feat(main)add files lab -3
</commit_message>
<xml_diff>
--- a/labs/lab02/report/Л02_Арфонос_отчёт.docx
+++ b/labs/lab02/report/Л02_Арфонос_отчёт.docx
@@ -121,7 +121,7 @@
       </w:r>
     </w:p>
     <w:bookmarkEnd w:id="20"/>
-    <w:bookmarkStart w:id="69" w:name="выполнение-лабораторной-работы"/>
+    <w:bookmarkStart w:id="78" w:name="выполнение-лабораторной-работы"/>
     <w:p>
       <w:pPr>
         <w:pStyle w:val="Heading1"/>
@@ -139,7 +139,7 @@
         <w:t xml:space="preserve">Выполнение лабораторной работы</w:t>
       </w:r>
     </w:p>
-    <w:bookmarkStart w:id="68" w:name="настройка-github"/>
+    <w:bookmarkStart w:id="25" w:name="настройка-github"/>
     <w:p>
       <w:pPr>
         <w:pStyle w:val="Heading3"/>
@@ -164,16 +164,19 @@
       <w:r>
         <w:t xml:space="preserve">Создали учётную запись на сайте github</w:t>
       </w:r>
-      <w:r>
-        <w:t xml:space="preserve"> </w:t>
-      </w:r>
+    </w:p>
+    <w:bookmarkStart w:id="0" w:name="fig:001"/>
+    <w:p>
+      <w:pPr>
+        <w:pStyle w:val="CaptionedFigure"/>
+      </w:pPr>
       <w:bookmarkStart w:id="24" w:name="fig:001"/>
       <w:r>
         <w:drawing>
           <wp:inline>
             <wp:extent cx="5334000" cy="2147276"/>
             <wp:effectExtent b="0" l="0" r="0" t="0"/>
-            <wp:docPr descr="1" title="" id="22" name="Picture"/>
+            <wp:docPr descr="Figure 1: 1" title="" id="22" name="Picture"/>
             <a:graphic>
               <a:graphicData uri="http://schemas.openxmlformats.org/drawingml/2006/picture">
                 <pic:pic>
@@ -211,39 +214,66 @@
         </w:drawing>
       </w:r>
       <w:bookmarkEnd w:id="24"/>
-      <w:r>
-        <w:t xml:space="preserve"> </w:t>
-      </w:r>
-      <w:r>
-        <w:t xml:space="preserve">### 2</w:t>
-      </w:r>
-      <w:r>
-        <w:t xml:space="preserve"> </w:t>
-      </w:r>
+    </w:p>
+    <w:p>
+      <w:pPr>
+        <w:pStyle w:val="ImageCaption"/>
+      </w:pPr>
+      <w:r>
+        <w:t xml:space="preserve">Figure 1: 1</w:t>
+      </w:r>
+    </w:p>
+    <w:bookmarkEnd w:id="0"/>
+    <w:bookmarkEnd w:id="25"/>
+    <w:bookmarkStart w:id="30" w:name="section"/>
+    <w:p>
+      <w:pPr>
+        <w:pStyle w:val="Heading3"/>
+      </w:pPr>
+      <w:r>
+        <w:rPr>
+          <w:rStyle w:val="SectionNumber"/>
+        </w:rPr>
+        <w:t xml:space="preserve">2.0.2</w:t>
+      </w:r>
+      <w:r>
+        <w:tab/>
+      </w:r>
+      <w:r>
+        <w:t xml:space="preserve">2</w:t>
+      </w:r>
+    </w:p>
+    <w:p>
+      <w:pPr>
+        <w:pStyle w:val="FirstParagraph"/>
+      </w:pPr>
       <w:r>
         <w:t xml:space="preserve">Указали имя и e-mail владельца репозитория</w:t>
       </w:r>
-      <w:r>
-        <w:t xml:space="preserve"> </w:t>
-      </w:r>
-      <w:bookmarkStart w:id="28" w:name="fig:001"/>
+    </w:p>
+    <w:bookmarkStart w:id="0" w:name="fig:001"/>
+    <w:p>
+      <w:pPr>
+        <w:pStyle w:val="CaptionedFigure"/>
+      </w:pPr>
+      <w:bookmarkStart w:id="29" w:name="fig:001"/>
       <w:r>
         <w:drawing>
           <wp:inline>
             <wp:extent cx="5334000" cy="355600"/>
             <wp:effectExtent b="0" l="0" r="0" t="0"/>
-            <wp:docPr descr="2" title="" id="26" name="Picture"/>
+            <wp:docPr descr="Figure 2: 2" title="" id="27" name="Picture"/>
             <a:graphic>
               <a:graphicData uri="http://schemas.openxmlformats.org/drawingml/2006/picture">
                 <pic:pic>
                   <pic:nvPicPr>
-                    <pic:cNvPr descr="image/2.png" id="27" name="Picture"/>
+                    <pic:cNvPr descr="image/2.png" id="28" name="Picture"/>
                     <pic:cNvPicPr>
                       <a:picLocks noChangeArrowheads="1" noChangeAspect="1"/>
                     </pic:cNvPicPr>
                   </pic:nvPicPr>
                   <pic:blipFill>
-                    <a:blip r:embed="rId25"/>
+                    <a:blip r:embed="rId26"/>
                     <a:stretch>
                       <a:fillRect/>
                     </a:stretch>
@@ -269,70 +299,96 @@
           </wp:inline>
         </w:drawing>
       </w:r>
-      <w:bookmarkEnd w:id="28"/>
+      <w:bookmarkEnd w:id="29"/>
+    </w:p>
+    <w:p>
+      <w:pPr>
+        <w:pStyle w:val="ImageCaption"/>
+      </w:pPr>
+      <w:r>
+        <w:t xml:space="preserve">Figure 2: 2</w:t>
+      </w:r>
+    </w:p>
+    <w:bookmarkEnd w:id="0"/>
+    <w:bookmarkEnd w:id="30"/>
+    <w:bookmarkStart w:id="38" w:name="section-1"/>
+    <w:p>
+      <w:pPr>
+        <w:pStyle w:val="Heading3"/>
+      </w:pPr>
+      <w:r>
+        <w:rPr>
+          <w:rStyle w:val="SectionNumber"/>
+        </w:rPr>
+        <w:t xml:space="preserve">2.0.3</w:t>
+      </w:r>
+      <w:r>
+        <w:tab/>
+      </w:r>
+      <w:r>
+        <w:t xml:space="preserve">3</w:t>
+      </w:r>
+    </w:p>
+    <w:p>
+      <w:pPr>
+        <w:pStyle w:val="FirstParagraph"/>
+      </w:pPr>
+      <w:r>
+        <w:t xml:space="preserve">• Настроили utf-8 в выводе сообщений git</w:t>
+      </w:r>
       <w:r>
         <w:t xml:space="preserve"> </w:t>
       </w:r>
       <w:r>
-        <w:t xml:space="preserve">### 3</w:t>
+        <w:t xml:space="preserve">• Задали имя</w:t>
       </w:r>
       <w:r>
         <w:t xml:space="preserve"> </w:t>
       </w:r>
       <w:r>
-        <w:t xml:space="preserve">• Настроили utf-8 в выводе сообщений git</w:t>
+        <w:t xml:space="preserve">“</w:t>
+      </w:r>
+      <w:r>
+        <w:t xml:space="preserve">мастер</w:t>
+      </w:r>
+      <w:r>
+        <w:t xml:space="preserve">”</w:t>
       </w:r>
       <w:r>
         <w:t xml:space="preserve"> </w:t>
       </w:r>
       <w:r>
-        <w:t xml:space="preserve">• Задали имя</w:t>
+        <w:t xml:space="preserve">для начальной ветки.</w:t>
       </w:r>
       <w:r>
         <w:t xml:space="preserve"> </w:t>
       </w:r>
       <w:r>
-        <w:t xml:space="preserve">“</w:t>
-      </w:r>
-      <w:r>
-        <w:t xml:space="preserve">мастер</w:t>
-      </w:r>
-      <w:r>
-        <w:t xml:space="preserve">”</w:t>
-      </w:r>
-      <w:r>
-        <w:t xml:space="preserve"> </w:t>
-      </w:r>
-      <w:r>
-        <w:t xml:space="preserve">для начальной ветки.</w:t>
-      </w:r>
-      <w:r>
-        <w:t xml:space="preserve"> </w:t>
-      </w:r>
-      <w:r>
         <w:t xml:space="preserve">• Настроили параметры autocrlf и safecrlf</w:t>
       </w:r>
-      <w:r>
-        <w:t xml:space="preserve"> </w:t>
-      </w:r>
-      <w:bookmarkStart w:id="32" w:name="fig:001"/>
+    </w:p>
+    <w:p>
+      <w:pPr>
+        <w:pStyle w:val="BodyText"/>
+      </w:pPr>
+      <w:bookmarkStart w:id="34" w:name="fig:001"/>
       <w:r>
         <w:drawing>
           <wp:inline>
             <wp:extent cx="5334000" cy="485530"/>
             <wp:effectExtent b="0" l="0" r="0" t="0"/>
-            <wp:docPr descr="1" title="" id="30" name="Picture"/>
+            <wp:docPr descr="1" title="" id="32" name="Picture"/>
             <a:graphic>
               <a:graphicData uri="http://schemas.openxmlformats.org/drawingml/2006/picture">
                 <pic:pic>
                   <pic:nvPicPr>
-                    <pic:cNvPr descr="image/3.png" id="31" name="Picture"/>
+                    <pic:cNvPr descr="image/3.png" id="33" name="Picture"/>
                     <pic:cNvPicPr>
                       <a:picLocks noChangeArrowheads="1" noChangeAspect="1"/>
                     </pic:cNvPicPr>
                   </pic:nvPicPr>
                   <pic:blipFill>
-                    <a:blip r:embed="rId29"/>
+                    <a:blip r:embed="rId31"/>
                     <a:stretch>
                       <a:fillRect/>
                     </a:stretch>
@@ -358,19 +414,19 @@
           </wp:inline>
         </w:drawing>
       </w:r>
-      <w:bookmarkEnd w:id="32"/>
-      <w:bookmarkStart w:id="35" w:name="fig:001"/>
+      <w:bookmarkEnd w:id="34"/>
+      <w:bookmarkStart w:id="37" w:name="fig:001"/>
       <w:r>
         <w:drawing>
           <wp:inline>
             <wp:extent cx="5334000" cy="2147276"/>
             <wp:effectExtent b="0" l="0" r="0" t="0"/>
-            <wp:docPr descr="1" title="" id="33" name="Picture"/>
+            <wp:docPr descr="1" title="" id="35" name="Picture"/>
             <a:graphic>
               <a:graphicData uri="http://schemas.openxmlformats.org/drawingml/2006/picture">
                 <pic:pic>
                   <pic:nvPicPr>
-                    <pic:cNvPr descr="image/1.png" id="34" name="Picture"/>
+                    <pic:cNvPr descr="image/1.png" id="36" name="Picture"/>
                     <pic:cNvPicPr>
                       <a:picLocks noChangeArrowheads="1" noChangeAspect="1"/>
                     </pic:cNvPicPr>
@@ -402,40 +458,58 @@
           </wp:inline>
         </w:drawing>
       </w:r>
-      <w:bookmarkEnd w:id="35"/>
-      <w:r>
-        <w:t xml:space="preserve"> </w:t>
-      </w:r>
-      <w:r>
-        <w:t xml:space="preserve">### 4</w:t>
-      </w:r>
-      <w:r>
-        <w:t xml:space="preserve"> </w:t>
-      </w:r>
+      <w:bookmarkEnd w:id="37"/>
+    </w:p>
+    <w:bookmarkEnd w:id="38"/>
+    <w:bookmarkStart w:id="43" w:name="section-2"/>
+    <w:p>
+      <w:pPr>
+        <w:pStyle w:val="Heading3"/>
+      </w:pPr>
+      <w:r>
+        <w:rPr>
+          <w:rStyle w:val="SectionNumber"/>
+        </w:rPr>
+        <w:t xml:space="preserve">2.0.4</w:t>
+      </w:r>
+      <w:r>
+        <w:tab/>
+      </w:r>
+      <w:r>
+        <w:t xml:space="preserve">4</w:t>
+      </w:r>
+    </w:p>
+    <w:p>
+      <w:pPr>
+        <w:pStyle w:val="FirstParagraph"/>
+      </w:pPr>
       <w:r>
         <w:t xml:space="preserve">Сгенерировали пару ключей (приватный и открытый)</w:t>
       </w:r>
-      <w:r>
-        <w:t xml:space="preserve"> </w:t>
-      </w:r>
-      <w:bookmarkStart w:id="39" w:name="fig:001"/>
+    </w:p>
+    <w:bookmarkStart w:id="0" w:name="fig:001"/>
+    <w:p>
+      <w:pPr>
+        <w:pStyle w:val="CaptionedFigure"/>
+      </w:pPr>
+      <w:bookmarkStart w:id="42" w:name="fig:001"/>
       <w:r>
         <w:drawing>
           <wp:inline>
             <wp:extent cx="5334000" cy="2903500"/>
             <wp:effectExtent b="0" l="0" r="0" t="0"/>
-            <wp:docPr descr="1" title="" id="37" name="Picture"/>
+            <wp:docPr descr="Figure 3: 1" title="" id="40" name="Picture"/>
             <a:graphic>
               <a:graphicData uri="http://schemas.openxmlformats.org/drawingml/2006/picture">
                 <pic:pic>
                   <pic:nvPicPr>
-                    <pic:cNvPr descr="image/4.png" id="38" name="Picture"/>
+                    <pic:cNvPr descr="image/4.png" id="41" name="Picture"/>
                     <pic:cNvPicPr>
                       <a:picLocks noChangeArrowheads="1" noChangeAspect="1"/>
                     </pic:cNvPicPr>
                   </pic:nvPicPr>
                   <pic:blipFill>
-                    <a:blip r:embed="rId36"/>
+                    <a:blip r:embed="rId39"/>
                     <a:stretch>
                       <a:fillRect/>
                     </a:stretch>
@@ -461,23 +535,47 @@
           </wp:inline>
         </w:drawing>
       </w:r>
-      <w:bookmarkEnd w:id="39"/>
+      <w:bookmarkEnd w:id="42"/>
+    </w:p>
+    <w:p>
+      <w:pPr>
+        <w:pStyle w:val="ImageCaption"/>
+      </w:pPr>
+      <w:r>
+        <w:t xml:space="preserve">Figure 3: 1</w:t>
+      </w:r>
+    </w:p>
+    <w:bookmarkEnd w:id="0"/>
+    <w:bookmarkEnd w:id="43"/>
+    <w:bookmarkStart w:id="48" w:name="section-3"/>
+    <w:p>
+      <w:pPr>
+        <w:pStyle w:val="Heading3"/>
+      </w:pPr>
+      <w:r>
+        <w:rPr>
+          <w:rStyle w:val="SectionNumber"/>
+        </w:rPr>
+        <w:t xml:space="preserve">2.0.5</w:t>
+      </w:r>
+      <w:r>
+        <w:tab/>
+      </w:r>
+      <w:r>
+        <w:t xml:space="preserve">5</w:t>
+      </w:r>
+    </w:p>
+    <w:p>
+      <w:pPr>
+        <w:pStyle w:val="FirstParagraph"/>
+      </w:pPr>
+      <w:r>
+        <w:t xml:space="preserve">Создали SSH-ключ на сайте github и дали ей</w:t>
+      </w:r>
       <w:r>
         <w:t xml:space="preserve"> </w:t>
       </w:r>
       <w:r>
-        <w:t xml:space="preserve">### 5</w:t>
-      </w:r>
-      <w:r>
-        <w:t xml:space="preserve"> </w:t>
-      </w:r>
-      <w:r>
-        <w:t xml:space="preserve">Создали SSH-ключ на сайте github и дали ей</w:t>
-      </w:r>
-      <w:r>
-        <w:t xml:space="preserve"> </w:t>
-      </w:r>
-      <w:r>
         <w:t xml:space="preserve">“</w:t>
       </w:r>
       <w:r>
@@ -489,27 +587,30 @@
       <w:r>
         <w:t xml:space="preserve">.</w:t>
       </w:r>
-      <w:r>
-        <w:t xml:space="preserve"> </w:t>
-      </w:r>
-      <w:bookmarkStart w:id="43" w:name="fig:001"/>
+    </w:p>
+    <w:bookmarkStart w:id="0" w:name="fig:001"/>
+    <w:p>
+      <w:pPr>
+        <w:pStyle w:val="CaptionedFigure"/>
+      </w:pPr>
+      <w:bookmarkStart w:id="47" w:name="fig:001"/>
       <w:r>
         <w:drawing>
           <wp:inline>
             <wp:extent cx="5334000" cy="583068"/>
             <wp:effectExtent b="0" l="0" r="0" t="0"/>
-            <wp:docPr descr="1" title="" id="41" name="Picture"/>
+            <wp:docPr descr="Figure 4: 1" title="" id="45" name="Picture"/>
             <a:graphic>
               <a:graphicData uri="http://schemas.openxmlformats.org/drawingml/2006/picture">
                 <pic:pic>
                   <pic:nvPicPr>
-                    <pic:cNvPr descr="image/5.png" id="42" name="Picture"/>
+                    <pic:cNvPr descr="image/5.png" id="46" name="Picture"/>
                     <pic:cNvPicPr>
                       <a:picLocks noChangeArrowheads="1" noChangeAspect="1"/>
                     </pic:cNvPicPr>
                   </pic:nvPicPr>
                   <pic:blipFill>
-                    <a:blip r:embed="rId40"/>
+                    <a:blip r:embed="rId44"/>
                     <a:stretch>
                       <a:fillRect/>
                     </a:stretch>
@@ -535,40 +636,67 @@
           </wp:inline>
         </w:drawing>
       </w:r>
-      <w:bookmarkEnd w:id="43"/>
-      <w:r>
-        <w:t xml:space="preserve"> </w:t>
-      </w:r>
-      <w:r>
-        <w:t xml:space="preserve">### 6</w:t>
-      </w:r>
-      <w:r>
-        <w:t xml:space="preserve"> </w:t>
-      </w:r>
+      <w:bookmarkEnd w:id="47"/>
+    </w:p>
+    <w:p>
+      <w:pPr>
+        <w:pStyle w:val="ImageCaption"/>
+      </w:pPr>
+      <w:r>
+        <w:t xml:space="preserve">Figure 4: 1</w:t>
+      </w:r>
+    </w:p>
+    <w:bookmarkEnd w:id="0"/>
+    <w:bookmarkEnd w:id="48"/>
+    <w:bookmarkStart w:id="53" w:name="section-4"/>
+    <w:p>
+      <w:pPr>
+        <w:pStyle w:val="Heading3"/>
+      </w:pPr>
+      <w:r>
+        <w:rPr>
+          <w:rStyle w:val="SectionNumber"/>
+        </w:rPr>
+        <w:t xml:space="preserve">2.0.6</w:t>
+      </w:r>
+      <w:r>
+        <w:tab/>
+      </w:r>
+      <w:r>
+        <w:t xml:space="preserve">6</w:t>
+      </w:r>
+    </w:p>
+    <w:p>
+      <w:pPr>
+        <w:pStyle w:val="FirstParagraph"/>
+      </w:pPr>
       <w:r>
         <w:t xml:space="preserve">Создали каталог для предмета «Архитектура компьютера»</w:t>
       </w:r>
-      <w:r>
-        <w:t xml:space="preserve"> </w:t>
-      </w:r>
-      <w:bookmarkStart w:id="47" w:name="fig:001"/>
+    </w:p>
+    <w:bookmarkStart w:id="0" w:name="fig:001"/>
+    <w:p>
+      <w:pPr>
+        <w:pStyle w:val="CaptionedFigure"/>
+      </w:pPr>
+      <w:bookmarkStart w:id="52" w:name="fig:001"/>
       <w:r>
         <w:drawing>
           <wp:inline>
             <wp:extent cx="5334000" cy="1873738"/>
             <wp:effectExtent b="0" l="0" r="0" t="0"/>
-            <wp:docPr descr="1" title="" id="45" name="Picture"/>
+            <wp:docPr descr="Figure 5: 1" title="" id="50" name="Picture"/>
             <a:graphic>
               <a:graphicData uri="http://schemas.openxmlformats.org/drawingml/2006/picture">
                 <pic:pic>
                   <pic:nvPicPr>
-                    <pic:cNvPr descr="image/6.png" id="46" name="Picture"/>
+                    <pic:cNvPr descr="image/6.png" id="51" name="Picture"/>
                     <pic:cNvPicPr>
                       <a:picLocks noChangeArrowheads="1" noChangeAspect="1"/>
                     </pic:cNvPicPr>
                   </pic:nvPicPr>
                   <pic:blipFill>
-                    <a:blip r:embed="rId44"/>
+                    <a:blip r:embed="rId49"/>
                     <a:stretch>
                       <a:fillRect/>
                     </a:stretch>
@@ -594,40 +722,67 @@
           </wp:inline>
         </w:drawing>
       </w:r>
-      <w:bookmarkEnd w:id="47"/>
-      <w:r>
-        <w:t xml:space="preserve"> </w:t>
-      </w:r>
-      <w:r>
-        <w:t xml:space="preserve">### 7</w:t>
-      </w:r>
-      <w:r>
-        <w:t xml:space="preserve"> </w:t>
-      </w:r>
+      <w:bookmarkEnd w:id="52"/>
+    </w:p>
+    <w:p>
+      <w:pPr>
+        <w:pStyle w:val="ImageCaption"/>
+      </w:pPr>
+      <w:r>
+        <w:t xml:space="preserve">Figure 5: 1</w:t>
+      </w:r>
+    </w:p>
+    <w:bookmarkEnd w:id="0"/>
+    <w:bookmarkEnd w:id="53"/>
+    <w:bookmarkStart w:id="58" w:name="section-5"/>
+    <w:p>
+      <w:pPr>
+        <w:pStyle w:val="Heading3"/>
+      </w:pPr>
+      <w:r>
+        <w:rPr>
+          <w:rStyle w:val="SectionNumber"/>
+        </w:rPr>
+        <w:t xml:space="preserve">2.0.7</w:t>
+      </w:r>
+      <w:r>
+        <w:tab/>
+      </w:r>
+      <w:r>
+        <w:t xml:space="preserve">7</w:t>
+      </w:r>
+    </w:p>
+    <w:p>
+      <w:pPr>
+        <w:pStyle w:val="FirstParagraph"/>
+      </w:pPr>
       <w:r>
         <w:t xml:space="preserve">Создали репозиторий курса на основе шаблона через web-интерфейс github.</w:t>
       </w:r>
-      <w:r>
-        <w:t xml:space="preserve"> </w:t>
-      </w:r>
-      <w:bookmarkStart w:id="51" w:name="fig:001"/>
+    </w:p>
+    <w:bookmarkStart w:id="0" w:name="fig:001"/>
+    <w:p>
+      <w:pPr>
+        <w:pStyle w:val="CaptionedFigure"/>
+      </w:pPr>
+      <w:bookmarkStart w:id="57" w:name="fig:001"/>
       <w:r>
         <w:drawing>
           <wp:inline>
             <wp:extent cx="5334000" cy="305196"/>
             <wp:effectExtent b="0" l="0" r="0" t="0"/>
-            <wp:docPr descr="1" title="" id="49" name="Picture"/>
+            <wp:docPr descr="Figure 6: 1" title="" id="55" name="Picture"/>
             <a:graphic>
               <a:graphicData uri="http://schemas.openxmlformats.org/drawingml/2006/picture">
                 <pic:pic>
                   <pic:nvPicPr>
-                    <pic:cNvPr descr="image/7.png" id="50" name="Picture"/>
+                    <pic:cNvPr descr="image/7.png" id="56" name="Picture"/>
                     <pic:cNvPicPr>
                       <a:picLocks noChangeArrowheads="1" noChangeAspect="1"/>
                     </pic:cNvPicPr>
                   </pic:nvPicPr>
                   <pic:blipFill>
-                    <a:blip r:embed="rId48"/>
+                    <a:blip r:embed="rId54"/>
                     <a:stretch>
                       <a:fillRect/>
                     </a:stretch>
@@ -653,40 +808,67 @@
           </wp:inline>
         </w:drawing>
       </w:r>
-      <w:bookmarkEnd w:id="51"/>
-      <w:r>
-        <w:t xml:space="preserve"> </w:t>
-      </w:r>
-      <w:r>
-        <w:t xml:space="preserve">### 8</w:t>
-      </w:r>
-      <w:r>
-        <w:t xml:space="preserve"> </w:t>
-      </w:r>
+      <w:bookmarkEnd w:id="57"/>
+    </w:p>
+    <w:p>
+      <w:pPr>
+        <w:pStyle w:val="ImageCaption"/>
+      </w:pPr>
+      <w:r>
+        <w:t xml:space="preserve">Figure 6: 1</w:t>
+      </w:r>
+    </w:p>
+    <w:bookmarkEnd w:id="0"/>
+    <w:bookmarkEnd w:id="58"/>
+    <w:bookmarkStart w:id="63" w:name="section-6"/>
+    <w:p>
+      <w:pPr>
+        <w:pStyle w:val="Heading3"/>
+      </w:pPr>
+      <w:r>
+        <w:rPr>
+          <w:rStyle w:val="SectionNumber"/>
+        </w:rPr>
+        <w:t xml:space="preserve">2.0.8</w:t>
+      </w:r>
+      <w:r>
+        <w:tab/>
+      </w:r>
+      <w:r>
+        <w:t xml:space="preserve">8</w:t>
+      </w:r>
+    </w:p>
+    <w:p>
+      <w:pPr>
+        <w:pStyle w:val="FirstParagraph"/>
+      </w:pPr>
       <w:r>
         <w:t xml:space="preserve">Перешли в каталог курса и клонировали созданный на сайте репозиторий в новый каталог arch-pc.</w:t>
       </w:r>
-      <w:r>
-        <w:t xml:space="preserve"> </w:t>
-      </w:r>
-      <w:bookmarkStart w:id="55" w:name="fig:001"/>
+    </w:p>
+    <w:bookmarkStart w:id="0" w:name="fig:001"/>
+    <w:p>
+      <w:pPr>
+        <w:pStyle w:val="CaptionedFigure"/>
+      </w:pPr>
+      <w:bookmarkStart w:id="62" w:name="fig:001"/>
       <w:r>
         <w:drawing>
           <wp:inline>
             <wp:extent cx="5334000" cy="1059961"/>
             <wp:effectExtent b="0" l="0" r="0" t="0"/>
-            <wp:docPr descr="1" title="" id="53" name="Picture"/>
+            <wp:docPr descr="Figure 7: 1" title="" id="60" name="Picture"/>
             <a:graphic>
               <a:graphicData uri="http://schemas.openxmlformats.org/drawingml/2006/picture">
                 <pic:pic>
                   <pic:nvPicPr>
-                    <pic:cNvPr descr="image/8.png" id="54" name="Picture"/>
+                    <pic:cNvPr descr="image/8.png" id="61" name="Picture"/>
                     <pic:cNvPicPr>
                       <a:picLocks noChangeArrowheads="1" noChangeAspect="1"/>
                     </pic:cNvPicPr>
                   </pic:nvPicPr>
                   <pic:blipFill>
-                    <a:blip r:embed="rId52"/>
+                    <a:blip r:embed="rId59"/>
                     <a:stretch>
                       <a:fillRect/>
                     </a:stretch>
@@ -712,40 +894,67 @@
           </wp:inline>
         </w:drawing>
       </w:r>
-      <w:bookmarkEnd w:id="55"/>
-      <w:r>
-        <w:t xml:space="preserve"> </w:t>
-      </w:r>
-      <w:r>
-        <w:t xml:space="preserve">### 9</w:t>
-      </w:r>
-      <w:r>
-        <w:t xml:space="preserve"> </w:t>
-      </w:r>
+      <w:bookmarkEnd w:id="62"/>
+    </w:p>
+    <w:p>
+      <w:pPr>
+        <w:pStyle w:val="ImageCaption"/>
+      </w:pPr>
+      <w:r>
+        <w:t xml:space="preserve">Figure 7: 1</w:t>
+      </w:r>
+    </w:p>
+    <w:bookmarkEnd w:id="0"/>
+    <w:bookmarkEnd w:id="63"/>
+    <w:bookmarkStart w:id="68" w:name="section-7"/>
+    <w:p>
+      <w:pPr>
+        <w:pStyle w:val="Heading3"/>
+      </w:pPr>
+      <w:r>
+        <w:rPr>
+          <w:rStyle w:val="SectionNumber"/>
+        </w:rPr>
+        <w:t xml:space="preserve">2.0.9</w:t>
+      </w:r>
+      <w:r>
+        <w:tab/>
+      </w:r>
+      <w:r>
+        <w:t xml:space="preserve">9</w:t>
+      </w:r>
+    </w:p>
+    <w:p>
+      <w:pPr>
+        <w:pStyle w:val="FirstParagraph"/>
+      </w:pPr>
       <w:r>
         <w:t xml:space="preserve">Перешли в новый каталог и удалили лишние файлы и создали необходимые каталоги.</w:t>
       </w:r>
-      <w:r>
-        <w:t xml:space="preserve"> </w:t>
-      </w:r>
-      <w:bookmarkStart w:id="59" w:name="fig:001"/>
+    </w:p>
+    <w:bookmarkStart w:id="0" w:name="fig:001"/>
+    <w:p>
+      <w:pPr>
+        <w:pStyle w:val="CaptionedFigure"/>
+      </w:pPr>
+      <w:bookmarkStart w:id="67" w:name="fig:001"/>
       <w:r>
         <w:drawing>
           <wp:inline>
             <wp:extent cx="5334000" cy="3049953"/>
             <wp:effectExtent b="0" l="0" r="0" t="0"/>
-            <wp:docPr descr="1" title="" id="57" name="Picture"/>
+            <wp:docPr descr="Figure 8: 1" title="" id="65" name="Picture"/>
             <a:graphic>
               <a:graphicData uri="http://schemas.openxmlformats.org/drawingml/2006/picture">
                 <pic:pic>
                   <pic:nvPicPr>
-                    <pic:cNvPr descr="image/9.png" id="58" name="Picture"/>
+                    <pic:cNvPr descr="image/9.png" id="66" name="Picture"/>
                     <pic:cNvPicPr>
                       <a:picLocks noChangeArrowheads="1" noChangeAspect="1"/>
                     </pic:cNvPicPr>
                   </pic:nvPicPr>
                   <pic:blipFill>
-                    <a:blip r:embed="rId56"/>
+                    <a:blip r:embed="rId64"/>
                     <a:stretch>
                       <a:fillRect/>
                     </a:stretch>
@@ -771,40 +980,67 @@
           </wp:inline>
         </w:drawing>
       </w:r>
-      <w:bookmarkEnd w:id="59"/>
-      <w:r>
-        <w:t xml:space="preserve"> </w:t>
-      </w:r>
-      <w:r>
-        <w:t xml:space="preserve">### 10</w:t>
-      </w:r>
-      <w:r>
-        <w:t xml:space="preserve"> </w:t>
-      </w:r>
+      <w:bookmarkEnd w:id="67"/>
+    </w:p>
+    <w:p>
+      <w:pPr>
+        <w:pStyle w:val="ImageCaption"/>
+      </w:pPr>
+      <w:r>
+        <w:t xml:space="preserve">Figure 8: 1</w:t>
+      </w:r>
+    </w:p>
+    <w:bookmarkEnd w:id="0"/>
+    <w:bookmarkEnd w:id="68"/>
+    <w:bookmarkStart w:id="77" w:name="section-8"/>
+    <w:p>
+      <w:pPr>
+        <w:pStyle w:val="Heading3"/>
+      </w:pPr>
+      <w:r>
+        <w:rPr>
+          <w:rStyle w:val="SectionNumber"/>
+        </w:rPr>
+        <w:t xml:space="preserve">2.0.10</w:t>
+      </w:r>
+      <w:r>
+        <w:tab/>
+      </w:r>
+      <w:r>
+        <w:t xml:space="preserve">10</w:t>
+      </w:r>
+    </w:p>
+    <w:p>
+      <w:pPr>
+        <w:pStyle w:val="FirstParagraph"/>
+      </w:pPr>
       <w:r>
         <w:t xml:space="preserve">Вводим нужные команды и отправляем файлы на сервер.</w:t>
       </w:r>
-      <w:r>
-        <w:t xml:space="preserve"> </w:t>
-      </w:r>
-      <w:bookmarkStart w:id="63" w:name="fig:001"/>
+    </w:p>
+    <w:bookmarkStart w:id="0" w:name="fig:001"/>
+    <w:p>
+      <w:pPr>
+        <w:pStyle w:val="CaptionedFigure"/>
+      </w:pPr>
+      <w:bookmarkStart w:id="72" w:name="fig:001"/>
       <w:r>
         <w:drawing>
           <wp:inline>
             <wp:extent cx="5334000" cy="417146"/>
             <wp:effectExtent b="0" l="0" r="0" t="0"/>
-            <wp:docPr descr="1" title="" id="61" name="Picture"/>
+            <wp:docPr descr="Figure 9: 1" title="" id="70" name="Picture"/>
             <a:graphic>
               <a:graphicData uri="http://schemas.openxmlformats.org/drawingml/2006/picture">
                 <pic:pic>
                   <pic:nvPicPr>
-                    <pic:cNvPr descr="image/10.png" id="62" name="Picture"/>
+                    <pic:cNvPr descr="image/10.png" id="71" name="Picture"/>
                     <pic:cNvPicPr>
                       <a:picLocks noChangeArrowheads="1" noChangeAspect="1"/>
                     </pic:cNvPicPr>
                   </pic:nvPicPr>
                   <pic:blipFill>
-                    <a:blip r:embed="rId60"/>
+                    <a:blip r:embed="rId69"/>
                     <a:stretch>
                       <a:fillRect/>
                     </a:stretch>
@@ -830,28 +1066,40 @@
           </wp:inline>
         </w:drawing>
       </w:r>
-      <w:bookmarkEnd w:id="63"/>
-      <w:r>
-        <w:t xml:space="preserve"> </w:t>
-      </w:r>
-      <w:bookmarkStart w:id="67" w:name="fig:001"/>
+      <w:bookmarkEnd w:id="72"/>
+    </w:p>
+    <w:p>
+      <w:pPr>
+        <w:pStyle w:val="ImageCaption"/>
+      </w:pPr>
+      <w:r>
+        <w:t xml:space="preserve">Figure 9: 1</w:t>
+      </w:r>
+    </w:p>
+    <w:bookmarkEnd w:id="0"/>
+    <w:bookmarkStart w:id="0" w:name="fig:001"/>
+    <w:p>
+      <w:pPr>
+        <w:pStyle w:val="CaptionedFigure"/>
+      </w:pPr>
+      <w:bookmarkStart w:id="76" w:name="fig:001"/>
       <w:r>
         <w:drawing>
           <wp:inline>
             <wp:extent cx="5334000" cy="1620715"/>
             <wp:effectExtent b="0" l="0" r="0" t="0"/>
-            <wp:docPr descr="1" title="" id="65" name="Picture"/>
+            <wp:docPr descr="Figure 10: 1" title="" id="74" name="Picture"/>
             <a:graphic>
               <a:graphicData uri="http://schemas.openxmlformats.org/drawingml/2006/picture">
                 <pic:pic>
                   <pic:nvPicPr>
-                    <pic:cNvPr descr="image/11.png" id="66" name="Picture"/>
+                    <pic:cNvPr descr="image/11.png" id="75" name="Picture"/>
                     <pic:cNvPicPr>
                       <a:picLocks noChangeArrowheads="1" noChangeAspect="1"/>
                     </pic:cNvPicPr>
                   </pic:nvPicPr>
                   <pic:blipFill>
-                    <a:blip r:embed="rId64"/>
+                    <a:blip r:embed="rId73"/>
                     <a:stretch>
                       <a:fillRect/>
                     </a:stretch>
@@ -877,11 +1125,20 @@
           </wp:inline>
         </w:drawing>
       </w:r>
-      <w:bookmarkEnd w:id="67"/>
-    </w:p>
-    <w:bookmarkEnd w:id="68"/>
-    <w:bookmarkEnd w:id="69"/>
-    <w:bookmarkStart w:id="86" w:name="самостоятельная-работа"/>
+      <w:bookmarkEnd w:id="76"/>
+    </w:p>
+    <w:p>
+      <w:pPr>
+        <w:pStyle w:val="ImageCaption"/>
+      </w:pPr>
+      <w:r>
+        <w:t xml:space="preserve">Figure 10: 1</w:t>
+      </w:r>
+    </w:p>
+    <w:bookmarkEnd w:id="0"/>
+    <w:bookmarkEnd w:id="77"/>
+    <w:bookmarkEnd w:id="78"/>
+    <w:bookmarkStart w:id="96" w:name="самостоятельная-работа"/>
     <w:p>
       <w:pPr>
         <w:pStyle w:val="Heading1"/>
@@ -899,7 +1156,7 @@
         <w:t xml:space="preserve">Самостоятельная работа</w:t>
       </w:r>
     </w:p>
-    <w:bookmarkStart w:id="85" w:name="section"/>
+    <w:bookmarkStart w:id="83" w:name="section-9"/>
     <w:p>
       <w:pPr>
         <w:pStyle w:val="Heading3"/>
@@ -924,27 +1181,30 @@
       <w:r>
         <w:t xml:space="preserve">Создаю отчет по выполнению лабораторной работы и вставляю соответствующий каталог lab02.</w:t>
       </w:r>
-      <w:r>
-        <w:t xml:space="preserve"> </w:t>
-      </w:r>
-      <w:bookmarkStart w:id="73" w:name="fig:001"/>
+    </w:p>
+    <w:bookmarkStart w:id="0" w:name="fig:001"/>
+    <w:p>
+      <w:pPr>
+        <w:pStyle w:val="CaptionedFigure"/>
+      </w:pPr>
+      <w:bookmarkStart w:id="82" w:name="fig:001"/>
       <w:r>
         <w:drawing>
           <wp:inline>
             <wp:extent cx="5334000" cy="1148861"/>
             <wp:effectExtent b="0" l="0" r="0" t="0"/>
-            <wp:docPr descr="1" title="" id="71" name="Picture"/>
+            <wp:docPr descr="Figure 11: 1" title="" id="80" name="Picture"/>
             <a:graphic>
               <a:graphicData uri="http://schemas.openxmlformats.org/drawingml/2006/picture">
                 <pic:pic>
                   <pic:nvPicPr>
-                    <pic:cNvPr descr="image/12.png" id="72" name="Picture"/>
+                    <pic:cNvPr descr="image/12.png" id="81" name="Picture"/>
                     <pic:cNvPicPr>
                       <a:picLocks noChangeArrowheads="1" noChangeAspect="1"/>
                     </pic:cNvPicPr>
                   </pic:nvPicPr>
                   <pic:blipFill>
-                    <a:blip r:embed="rId70"/>
+                    <a:blip r:embed="rId79"/>
                     <a:stretch>
                       <a:fillRect/>
                     </a:stretch>
@@ -970,40 +1230,67 @@
           </wp:inline>
         </w:drawing>
       </w:r>
-      <w:bookmarkEnd w:id="73"/>
-      <w:r>
-        <w:t xml:space="preserve"> </w:t>
-      </w:r>
-      <w:r>
-        <w:t xml:space="preserve">### 2</w:t>
-      </w:r>
-      <w:r>
-        <w:t xml:space="preserve"> </w:t>
-      </w:r>
+      <w:bookmarkEnd w:id="82"/>
+    </w:p>
+    <w:p>
+      <w:pPr>
+        <w:pStyle w:val="ImageCaption"/>
+      </w:pPr>
+      <w:r>
+        <w:t xml:space="preserve">Figure 11: 1</w:t>
+      </w:r>
+    </w:p>
+    <w:bookmarkEnd w:id="0"/>
+    <w:bookmarkEnd w:id="83"/>
+    <w:bookmarkStart w:id="88" w:name="section-10"/>
+    <w:p>
+      <w:pPr>
+        <w:pStyle w:val="Heading3"/>
+      </w:pPr>
+      <w:r>
+        <w:rPr>
+          <w:rStyle w:val="SectionNumber"/>
+        </w:rPr>
+        <w:t xml:space="preserve">3.0.2</w:t>
+      </w:r>
+      <w:r>
+        <w:tab/>
+      </w:r>
+      <w:r>
+        <w:t xml:space="preserve">2</w:t>
+      </w:r>
+    </w:p>
+    <w:p>
+      <w:pPr>
+        <w:pStyle w:val="FirstParagraph"/>
+      </w:pPr>
       <w:r>
         <w:t xml:space="preserve">Копирую предыдущий отчет по первой лабораторной работе в соответствующий ей каталог.</w:t>
       </w:r>
-      <w:r>
-        <w:t xml:space="preserve"> </w:t>
-      </w:r>
-      <w:bookmarkStart w:id="77" w:name="fig:001"/>
+    </w:p>
+    <w:bookmarkStart w:id="0" w:name="fig:001"/>
+    <w:p>
+      <w:pPr>
+        <w:pStyle w:val="CaptionedFigure"/>
+      </w:pPr>
+      <w:bookmarkStart w:id="87" w:name="fig:001"/>
       <w:r>
         <w:drawing>
           <wp:inline>
             <wp:extent cx="5334000" cy="2448169"/>
             <wp:effectExtent b="0" l="0" r="0" t="0"/>
-            <wp:docPr descr="1" title="" id="75" name="Picture"/>
+            <wp:docPr descr="Figure 12: 1" title="" id="85" name="Picture"/>
             <a:graphic>
               <a:graphicData uri="http://schemas.openxmlformats.org/drawingml/2006/picture">
                 <pic:pic>
                   <pic:nvPicPr>
-                    <pic:cNvPr descr="image/13.png" id="76" name="Picture"/>
+                    <pic:cNvPr descr="image/13.png" id="86" name="Picture"/>
                     <pic:cNvPicPr>
                       <a:picLocks noChangeArrowheads="1" noChangeAspect="1"/>
                     </pic:cNvPicPr>
                   </pic:nvPicPr>
                   <pic:blipFill>
-                    <a:blip r:embed="rId74"/>
+                    <a:blip r:embed="rId84"/>
                     <a:stretch>
                       <a:fillRect/>
                     </a:stretch>
@@ -1029,40 +1316,67 @@
           </wp:inline>
         </w:drawing>
       </w:r>
-      <w:bookmarkEnd w:id="77"/>
-      <w:r>
-        <w:t xml:space="preserve"> </w:t>
-      </w:r>
-      <w:r>
-        <w:t xml:space="preserve">### 3</w:t>
-      </w:r>
-      <w:r>
-        <w:t xml:space="preserve"> </w:t>
-      </w:r>
+      <w:bookmarkEnd w:id="87"/>
+    </w:p>
+    <w:p>
+      <w:pPr>
+        <w:pStyle w:val="ImageCaption"/>
+      </w:pPr>
+      <w:r>
+        <w:t xml:space="preserve">Figure 12: 1</w:t>
+      </w:r>
+    </w:p>
+    <w:bookmarkEnd w:id="0"/>
+    <w:bookmarkEnd w:id="88"/>
+    <w:bookmarkStart w:id="95" w:name="section-11"/>
+    <w:p>
+      <w:pPr>
+        <w:pStyle w:val="Heading3"/>
+      </w:pPr>
+      <w:r>
+        <w:rPr>
+          <w:rStyle w:val="SectionNumber"/>
+        </w:rPr>
+        <w:t xml:space="preserve">3.0.3</w:t>
+      </w:r>
+      <w:r>
+        <w:tab/>
+      </w:r>
+      <w:r>
+        <w:t xml:space="preserve">3</w:t>
+      </w:r>
+    </w:p>
+    <w:p>
+      <w:pPr>
+        <w:pStyle w:val="FirstParagraph"/>
+      </w:pPr>
       <w:r>
         <w:t xml:space="preserve">Загружаю файлы на github</w:t>
       </w:r>
-      <w:r>
-        <w:t xml:space="preserve"> </w:t>
-      </w:r>
-      <w:bookmarkStart w:id="80" w:name="fig:001"/>
+    </w:p>
+    <w:bookmarkStart w:id="0" w:name="fig:001"/>
+    <w:p>
+      <w:pPr>
+        <w:pStyle w:val="CaptionedFigure"/>
+      </w:pPr>
+      <w:bookmarkStart w:id="91" w:name="fig:001"/>
       <w:r>
         <w:drawing>
           <wp:inline>
             <wp:extent cx="5334000" cy="1148861"/>
             <wp:effectExtent b="0" l="0" r="0" t="0"/>
-            <wp:docPr descr="1" title="" id="78" name="Picture"/>
+            <wp:docPr descr="Figure 13: 1" title="" id="89" name="Picture"/>
             <a:graphic>
               <a:graphicData uri="http://schemas.openxmlformats.org/drawingml/2006/picture">
                 <pic:pic>
                   <pic:nvPicPr>
-                    <pic:cNvPr descr="image/12.png" id="79" name="Picture"/>
+                    <pic:cNvPr descr="image/12.png" id="90" name="Picture"/>
                     <pic:cNvPicPr>
                       <a:picLocks noChangeArrowheads="1" noChangeAspect="1"/>
                     </pic:cNvPicPr>
                   </pic:nvPicPr>
                   <pic:blipFill>
-                    <a:blip r:embed="rId70"/>
+                    <a:blip r:embed="rId79"/>
                     <a:stretch>
                       <a:fillRect/>
                     </a:stretch>
@@ -1088,28 +1402,40 @@
           </wp:inline>
         </w:drawing>
       </w:r>
-      <w:bookmarkEnd w:id="80"/>
-      <w:r>
-        <w:t xml:space="preserve"> </w:t>
-      </w:r>
-      <w:bookmarkStart w:id="83" w:name="fig:001"/>
+      <w:bookmarkEnd w:id="91"/>
+    </w:p>
+    <w:p>
+      <w:pPr>
+        <w:pStyle w:val="ImageCaption"/>
+      </w:pPr>
+      <w:r>
+        <w:t xml:space="preserve">Figure 13: 1</w:t>
+      </w:r>
+    </w:p>
+    <w:bookmarkEnd w:id="0"/>
+    <w:bookmarkStart w:id="0" w:name="fig:001"/>
+    <w:p>
+      <w:pPr>
+        <w:pStyle w:val="CaptionedFigure"/>
+      </w:pPr>
+      <w:bookmarkStart w:id="94" w:name="fig:001"/>
       <w:r>
         <w:drawing>
           <wp:inline>
             <wp:extent cx="5334000" cy="2448169"/>
             <wp:effectExtent b="0" l="0" r="0" t="0"/>
-            <wp:docPr descr="1" title="" id="81" name="Picture"/>
+            <wp:docPr descr="Figure 14: 1" title="" id="92" name="Picture"/>
             <a:graphic>
               <a:graphicData uri="http://schemas.openxmlformats.org/drawingml/2006/picture">
                 <pic:pic>
                   <pic:nvPicPr>
-                    <pic:cNvPr descr="image/13.png" id="82" name="Picture"/>
+                    <pic:cNvPr descr="image/13.png" id="93" name="Picture"/>
                     <pic:cNvPicPr>
                       <a:picLocks noChangeArrowheads="1" noChangeAspect="1"/>
                     </pic:cNvPicPr>
                   </pic:nvPicPr>
                   <pic:blipFill>
-                    <a:blip r:embed="rId74"/>
+                    <a:blip r:embed="rId84"/>
                     <a:stretch>
                       <a:fillRect/>
                     </a:stretch>
@@ -1135,24 +1461,48 @@
           </wp:inline>
         </w:drawing>
       </w:r>
-      <w:bookmarkEnd w:id="83"/>
-      <w:r>
-        <w:t xml:space="preserve"> </w:t>
-      </w:r>
-      <w:r>
-        <w:t xml:space="preserve"># Вывод</w:t>
-      </w:r>
-      <w:r>
-        <w:t xml:space="preserve"> </w:t>
-      </w:r>
+      <w:bookmarkEnd w:id="94"/>
+    </w:p>
+    <w:p>
+      <w:pPr>
+        <w:pStyle w:val="ImageCaption"/>
+      </w:pPr>
+      <w:r>
+        <w:t xml:space="preserve">Figure 14: 1</w:t>
+      </w:r>
+    </w:p>
+    <w:bookmarkEnd w:id="0"/>
+    <w:bookmarkEnd w:id="95"/>
+    <w:bookmarkEnd w:id="96"/>
+    <w:bookmarkStart w:id="98" w:name="вывод"/>
+    <w:p>
+      <w:pPr>
+        <w:pStyle w:val="Heading1"/>
+      </w:pPr>
+      <w:r>
+        <w:rPr>
+          <w:rStyle w:val="SectionNumber"/>
+        </w:rPr>
+        <w:t xml:space="preserve">4</w:t>
+      </w:r>
+      <w:r>
+        <w:tab/>
+      </w:r>
+      <w:r>
+        <w:t xml:space="preserve">Вывод</w:t>
+      </w:r>
+    </w:p>
+    <w:p>
+      <w:pPr>
+        <w:pStyle w:val="FirstParagraph"/>
+      </w:pPr>
       <w:r>
         <w:t xml:space="preserve">В этой лабораторной работе я ознакомился с принципами работы средств контроля версий, настроил git для начала работы на линуксе. Используя git, создал рабочее пространство и репозиторий курса, после чего научился загружать файлы на github.</w:t>
       </w:r>
     </w:p>
-    <w:bookmarkStart w:id="84" w:name="refs"/>
-    <w:bookmarkEnd w:id="84"/>
-    <w:bookmarkEnd w:id="85"/>
-    <w:bookmarkEnd w:id="86"/>
+    <w:bookmarkStart w:id="97" w:name="refs"/>
+    <w:bookmarkEnd w:id="97"/>
+    <w:bookmarkEnd w:id="98"/>
     <w:sectPr/>
   </w:body>
 </w:document>

</xml_diff>